<commit_message>
Cambio formato listado indicadores Word
</commit_message>
<xml_diff>
--- a/Extra/Instrucciones configuración computadora.docx
+++ b/Extra/Instrucciones configuración computadora.docx
@@ -12,26 +12,26 @@
           <w:lang w:val="es-MX"/>
         </w:rPr>
       </w:pPr>
-      <w:r>
+    </w:p>
+    <w:p>
+      <w:pPr>
+        <w:jc w:val="center"/>
         <w:rPr>
           <w:sz w:val="32"/>
           <w:szCs w:val="32"/>
           <w:u w:val="single"/>
           <w:lang w:val="es-MX"/>
         </w:rPr>
-        <w:t>Configuración computadora</w:t>
-      </w:r>
-    </w:p>
-    <w:p>
-      <w:pPr>
-        <w:jc w:val="center"/>
+      </w:pPr>
+      <w:r>
         <w:rPr>
           <w:sz w:val="32"/>
           <w:szCs w:val="32"/>
           <w:u w:val="single"/>
           <w:lang w:val="es-MX"/>
         </w:rPr>
-      </w:pPr>
+        <w:t>Configuración computadora</w:t>
+      </w:r>
     </w:p>
     <w:p>
       <w:pPr>
@@ -92,66 +92,15 @@
           <w:lang w:val="es-MX"/>
         </w:rPr>
       </w:pPr>
-      <w:proofErr w:type="spellStart"/>
-      <w:r>
-        <w:rPr>
-          <w:rFonts w:ascii="Segoe UI Semilight" w:hAnsi="Segoe UI Semilight" w:cs="Segoe UI Semilight"/>
-          <w:sz w:val="24"/>
-          <w:szCs w:val="24"/>
-          <w:lang w:val="es-MX"/>
-        </w:rPr>
-        <w:t>TeX</w:t>
-      </w:r>
-      <w:proofErr w:type="spellEnd"/>
-      <w:r>
-        <w:rPr>
-          <w:rFonts w:ascii="Segoe UI Semilight" w:hAnsi="Segoe UI Semilight" w:cs="Segoe UI Semilight"/>
-          <w:sz w:val="24"/>
-          <w:szCs w:val="24"/>
-          <w:lang w:val="es-MX"/>
-        </w:rPr>
-        <w:t xml:space="preserve"> Live</w:t>
-      </w:r>
-      <w:r>
-        <w:rPr>
-          <w:rFonts w:ascii="Segoe UI Semilight" w:hAnsi="Segoe UI Semilight" w:cs="Segoe UI Semilight"/>
-          <w:sz w:val="24"/>
-          <w:szCs w:val="24"/>
-          <w:lang w:val="es-MX"/>
-        </w:rPr>
-        <w:t xml:space="preserve"> </w:t>
-      </w:r>
-      <w:proofErr w:type="spellStart"/>
-      <w:r>
-        <w:rPr>
-          <w:rFonts w:ascii="Segoe UI Semilight" w:hAnsi="Segoe UI Semilight" w:cs="Segoe UI Semilight"/>
-          <w:sz w:val="24"/>
-          <w:szCs w:val="24"/>
-          <w:lang w:val="es-MX"/>
-        </w:rPr>
-        <w:t>or</w:t>
-      </w:r>
-      <w:proofErr w:type="spellEnd"/>
-      <w:r>
-        <w:rPr>
-          <w:rFonts w:ascii="Segoe UI Semilight" w:hAnsi="Segoe UI Semilight" w:cs="Segoe UI Semilight"/>
-          <w:sz w:val="24"/>
-          <w:szCs w:val="24"/>
-          <w:lang w:val="es-MX"/>
-        </w:rPr>
-        <w:t xml:space="preserve"> </w:t>
-      </w:r>
-      <w:proofErr w:type="spellStart"/>
-      <w:r>
-        <w:rPr>
-          <w:rFonts w:ascii="Segoe UI Semilight" w:hAnsi="Segoe UI Semilight" w:cs="Segoe UI Semilight"/>
-          <w:sz w:val="24"/>
-          <w:szCs w:val="24"/>
-          <w:lang w:val="es-MX"/>
-        </w:rPr>
-        <w:t>MiKTeX</w:t>
-      </w:r>
-      <w:proofErr w:type="spellEnd"/>
+      <w:r>
+        <w:rPr>
+          <w:rFonts w:ascii="Segoe UI Semilight" w:hAnsi="Segoe UI Semilight" w:cs="Segoe UI Semilight"/>
+          <w:sz w:val="24"/>
+          <w:szCs w:val="24"/>
+          <w:lang w:val="es-MX"/>
+        </w:rPr>
+        <w:t>TeX Live or MiKTeX</w:t>
+      </w:r>
     </w:p>
     <w:p>
       <w:pPr>
@@ -167,7 +116,6 @@
           <w:lang w:val="es-MX"/>
         </w:rPr>
       </w:pPr>
-      <w:proofErr w:type="spellStart"/>
       <w:r>
         <w:rPr>
           <w:rFonts w:ascii="Segoe UI Semilight" w:hAnsi="Segoe UI Semilight" w:cs="Segoe UI Semilight"/>
@@ -177,7 +125,6 @@
         </w:rPr>
         <w:t>TeXstudio</w:t>
       </w:r>
-      <w:proofErr w:type="spellEnd"/>
     </w:p>
     <w:p>
       <w:pPr>
@@ -217,7 +164,6 @@
           <w:lang w:val="es-MX"/>
         </w:rPr>
       </w:pPr>
-      <w:proofErr w:type="spellStart"/>
       <w:r>
         <w:rPr>
           <w:rFonts w:ascii="Segoe UI Semilight" w:hAnsi="Segoe UI Semilight" w:cs="Segoe UI Semilight"/>
@@ -227,7 +173,6 @@
         </w:rPr>
         <w:t>RStudio</w:t>
       </w:r>
-      <w:proofErr w:type="spellEnd"/>
     </w:p>
     <w:p>
       <w:pPr>
@@ -243,25 +188,14 @@
           <w:lang w:val="es-MX"/>
         </w:rPr>
       </w:pPr>
-      <w:proofErr w:type="spellStart"/>
-      <w:r>
-        <w:rPr>
-          <w:rFonts w:ascii="Segoe UI Semilight" w:hAnsi="Segoe UI Semilight" w:cs="Segoe UI Semilight"/>
-          <w:sz w:val="24"/>
-          <w:szCs w:val="24"/>
-          <w:lang w:val="es-MX"/>
-        </w:rPr>
-        <w:t>RTools</w:t>
-      </w:r>
-      <w:proofErr w:type="spellEnd"/>
-      <w:r>
-        <w:rPr>
-          <w:rFonts w:ascii="Segoe UI Semilight" w:hAnsi="Segoe UI Semilight" w:cs="Segoe UI Semilight"/>
-          <w:sz w:val="24"/>
-          <w:szCs w:val="24"/>
-          <w:lang w:val="es-MX"/>
-        </w:rPr>
-        <w:t xml:space="preserve"> (verificar versión, pero creo que es la 4.2)</w:t>
+      <w:r>
+        <w:rPr>
+          <w:rFonts w:ascii="Segoe UI Semilight" w:hAnsi="Segoe UI Semilight" w:cs="Segoe UI Semilight"/>
+          <w:sz w:val="24"/>
+          <w:szCs w:val="24"/>
+          <w:lang w:val="es-MX"/>
+        </w:rPr>
+        <w:t>RTools (verificar versión, pero creo que es la 4.2)</w:t>
       </w:r>
     </w:p>
     <w:p>
@@ -285,47 +219,7 @@
           <w:szCs w:val="24"/>
           <w:lang w:val="es-MX"/>
         </w:rPr>
-        <w:t>En R descargar las librerías (se puede hacer desde la parte “</w:t>
-      </w:r>
-      <w:proofErr w:type="spellStart"/>
-      <w:r>
-        <w:rPr>
-          <w:rFonts w:ascii="Segoe UI Semilight" w:hAnsi="Segoe UI Semilight" w:cs="Segoe UI Semilight"/>
-          <w:sz w:val="24"/>
-          <w:szCs w:val="24"/>
-          <w:lang w:val="es-MX"/>
-        </w:rPr>
-        <w:t>Console</w:t>
-      </w:r>
-      <w:proofErr w:type="spellEnd"/>
-      <w:r>
-        <w:rPr>
-          <w:rFonts w:ascii="Segoe UI Semilight" w:hAnsi="Segoe UI Semilight" w:cs="Segoe UI Semilight"/>
-          <w:sz w:val="24"/>
-          <w:szCs w:val="24"/>
-          <w:lang w:val="es-MX"/>
-        </w:rPr>
-        <w:t xml:space="preserve">” de </w:t>
-      </w:r>
-      <w:proofErr w:type="spellStart"/>
-      <w:r>
-        <w:rPr>
-          <w:rFonts w:ascii="Segoe UI Semilight" w:hAnsi="Segoe UI Semilight" w:cs="Segoe UI Semilight"/>
-          <w:sz w:val="24"/>
-          <w:szCs w:val="24"/>
-          <w:lang w:val="es-MX"/>
-        </w:rPr>
-        <w:t>RStudio</w:t>
-      </w:r>
-      <w:proofErr w:type="spellEnd"/>
-      <w:r>
-        <w:rPr>
-          <w:rFonts w:ascii="Segoe UI Semilight" w:hAnsi="Segoe UI Semilight" w:cs="Segoe UI Semilight"/>
-          <w:sz w:val="24"/>
-          <w:szCs w:val="24"/>
-          <w:lang w:val="es-MX"/>
-        </w:rPr>
-        <w:t xml:space="preserve"> Fig. 1.)</w:t>
+        <w:t>En R descargar las librerías (se puede hacer desde la parte “Console” de RStudio Fig. 1.)</w:t>
       </w:r>
       <w:r>
         <w:rPr>
@@ -351,47 +245,14 @@
           <w:lang w:val="es-MX"/>
         </w:rPr>
       </w:pPr>
-      <w:proofErr w:type="spellStart"/>
-      <w:proofErr w:type="gramStart"/>
-      <w:r>
-        <w:rPr>
-          <w:rFonts w:ascii="Segoe UI Semilight" w:hAnsi="Segoe UI Semilight" w:cs="Segoe UI Semilight"/>
-          <w:sz w:val="24"/>
-          <w:szCs w:val="24"/>
-          <w:lang w:val="es-MX"/>
-        </w:rPr>
-        <w:t>install.packages</w:t>
-      </w:r>
-      <w:proofErr w:type="spellEnd"/>
-      <w:proofErr w:type="gramEnd"/>
-      <w:r>
-        <w:rPr>
-          <w:rFonts w:ascii="Segoe UI Semilight" w:hAnsi="Segoe UI Semilight" w:cs="Segoe UI Semilight"/>
-          <w:sz w:val="24"/>
-          <w:szCs w:val="24"/>
-          <w:lang w:val="es-MX"/>
-        </w:rPr>
-        <w:t>("</w:t>
-      </w:r>
-      <w:proofErr w:type="spellStart"/>
-      <w:r>
-        <w:rPr>
-          <w:rFonts w:ascii="Segoe UI Semilight" w:hAnsi="Segoe UI Semilight" w:cs="Segoe UI Semilight"/>
-          <w:sz w:val="24"/>
-          <w:szCs w:val="24"/>
-          <w:lang w:val="es-MX"/>
-        </w:rPr>
-        <w:t>devtools</w:t>
-      </w:r>
-      <w:proofErr w:type="spellEnd"/>
-      <w:r>
-        <w:rPr>
-          <w:rFonts w:ascii="Segoe UI Semilight" w:hAnsi="Segoe UI Semilight" w:cs="Segoe UI Semilight"/>
-          <w:sz w:val="24"/>
-          <w:szCs w:val="24"/>
-          <w:lang w:val="es-MX"/>
-        </w:rPr>
-        <w:t>")</w:t>
+      <w:r>
+        <w:rPr>
+          <w:rFonts w:ascii="Segoe UI Semilight" w:hAnsi="Segoe UI Semilight" w:cs="Segoe UI Semilight"/>
+          <w:sz w:val="24"/>
+          <w:szCs w:val="24"/>
+          <w:lang w:val="es-MX"/>
+        </w:rPr>
+        <w:t>install.packages("devtools")</w:t>
       </w:r>
     </w:p>
     <w:p>
@@ -408,47 +269,14 @@
           <w:lang w:val="es-MX"/>
         </w:rPr>
       </w:pPr>
-      <w:proofErr w:type="spellStart"/>
-      <w:proofErr w:type="gramStart"/>
-      <w:r>
-        <w:rPr>
-          <w:rFonts w:ascii="Segoe UI Semilight" w:hAnsi="Segoe UI Semilight" w:cs="Segoe UI Semilight"/>
-          <w:sz w:val="24"/>
-          <w:szCs w:val="24"/>
-          <w:lang w:val="es-MX"/>
-        </w:rPr>
-        <w:t>install.packages</w:t>
-      </w:r>
-      <w:proofErr w:type="spellEnd"/>
-      <w:proofErr w:type="gramEnd"/>
-      <w:r>
-        <w:rPr>
-          <w:rFonts w:ascii="Segoe UI Semilight" w:hAnsi="Segoe UI Semilight" w:cs="Segoe UI Semilight"/>
-          <w:sz w:val="24"/>
-          <w:szCs w:val="24"/>
-          <w:lang w:val="es-MX"/>
-        </w:rPr>
-        <w:t>("</w:t>
-      </w:r>
-      <w:proofErr w:type="spellStart"/>
-      <w:r>
-        <w:rPr>
-          <w:rFonts w:ascii="Segoe UI Semilight" w:hAnsi="Segoe UI Semilight" w:cs="Segoe UI Semilight"/>
-          <w:sz w:val="24"/>
-          <w:szCs w:val="24"/>
-          <w:lang w:val="es-MX"/>
-        </w:rPr>
-        <w:t>dplyr</w:t>
-      </w:r>
-      <w:proofErr w:type="spellEnd"/>
-      <w:r>
-        <w:rPr>
-          <w:rFonts w:ascii="Segoe UI Semilight" w:hAnsi="Segoe UI Semilight" w:cs="Segoe UI Semilight"/>
-          <w:sz w:val="24"/>
-          <w:szCs w:val="24"/>
-          <w:lang w:val="es-MX"/>
-        </w:rPr>
-        <w:t>")</w:t>
+      <w:r>
+        <w:rPr>
+          <w:rFonts w:ascii="Segoe UI Semilight" w:hAnsi="Segoe UI Semilight" w:cs="Segoe UI Semilight"/>
+          <w:sz w:val="24"/>
+          <w:szCs w:val="24"/>
+          <w:lang w:val="es-MX"/>
+        </w:rPr>
+        <w:t>install.packages("dplyr")</w:t>
       </w:r>
     </w:p>
     <w:p>
@@ -465,67 +293,14 @@
           <w:lang w:val="es-MX"/>
         </w:rPr>
       </w:pPr>
-      <w:proofErr w:type="spellStart"/>
-      <w:proofErr w:type="gramStart"/>
-      <w:r>
-        <w:rPr>
-          <w:rFonts w:ascii="Segoe UI Semilight" w:hAnsi="Segoe UI Semilight" w:cs="Segoe UI Semilight"/>
-          <w:sz w:val="24"/>
-          <w:szCs w:val="24"/>
-          <w:lang w:val="es-MX"/>
-        </w:rPr>
-        <w:t>devtools</w:t>
-      </w:r>
-      <w:proofErr w:type="spellEnd"/>
-      <w:r>
-        <w:rPr>
-          <w:rFonts w:ascii="Segoe UI Semilight" w:hAnsi="Segoe UI Semilight" w:cs="Segoe UI Semilight"/>
-          <w:sz w:val="24"/>
-          <w:szCs w:val="24"/>
-          <w:lang w:val="es-MX"/>
-        </w:rPr>
-        <w:t>::</w:t>
-      </w:r>
-      <w:proofErr w:type="spellStart"/>
-      <w:proofErr w:type="gramEnd"/>
-      <w:r>
-        <w:rPr>
-          <w:rFonts w:ascii="Segoe UI Semilight" w:hAnsi="Segoe UI Semilight" w:cs="Segoe UI Semilight"/>
-          <w:sz w:val="24"/>
-          <w:szCs w:val="24"/>
-          <w:lang w:val="es-MX"/>
-        </w:rPr>
-        <w:t>install_github</w:t>
-      </w:r>
-      <w:proofErr w:type="spellEnd"/>
-      <w:r>
-        <w:rPr>
-          <w:rFonts w:ascii="Segoe UI Semilight" w:hAnsi="Segoe UI Semilight" w:cs="Segoe UI Semilight"/>
-          <w:sz w:val="24"/>
-          <w:szCs w:val="24"/>
-          <w:lang w:val="es-MX"/>
-        </w:rPr>
-        <w:t>("1u1s4/</w:t>
-      </w:r>
-      <w:proofErr w:type="spellStart"/>
-      <w:r>
-        <w:rPr>
-          <w:rFonts w:ascii="Segoe UI Semilight" w:hAnsi="Segoe UI Semilight" w:cs="Segoe UI Semilight"/>
-          <w:sz w:val="24"/>
-          <w:szCs w:val="24"/>
-          <w:lang w:val="es-MX"/>
-        </w:rPr>
-        <w:t>funcionesINE</w:t>
-      </w:r>
-      <w:proofErr w:type="spellEnd"/>
-      <w:r>
-        <w:rPr>
-          <w:rFonts w:ascii="Segoe UI Semilight" w:hAnsi="Segoe UI Semilight" w:cs="Segoe UI Semilight"/>
-          <w:sz w:val="24"/>
-          <w:szCs w:val="24"/>
-          <w:lang w:val="es-MX"/>
-        </w:rPr>
-        <w:t>")</w:t>
+      <w:r>
+        <w:rPr>
+          <w:rFonts w:ascii="Segoe UI Semilight" w:hAnsi="Segoe UI Semilight" w:cs="Segoe UI Semilight"/>
+          <w:sz w:val="24"/>
+          <w:szCs w:val="24"/>
+          <w:lang w:val="es-MX"/>
+        </w:rPr>
+        <w:t>devtools::install_github("1u1s4/funcionesINE")</w:t>
       </w:r>
       <w:r>
         <w:rPr>
@@ -545,31 +320,7 @@
           <w:szCs w:val="24"/>
           <w:lang w:val="es-MX"/>
         </w:rPr>
-        <w:t>En esta opción te van a dar una opción, hay que escoger el número que corresponda a “</w:t>
-      </w:r>
-      <w:proofErr w:type="spellStart"/>
-      <w:r>
-        <w:rPr>
-          <w:rFonts w:ascii="Segoe UI Semilight" w:hAnsi="Segoe UI Semilight" w:cs="Segoe UI Semilight"/>
-          <w:i/>
-          <w:iCs/>
-          <w:sz w:val="24"/>
-          <w:szCs w:val="24"/>
-          <w:lang w:val="es-MX"/>
-        </w:rPr>
-        <w:t>All</w:t>
-      </w:r>
-      <w:proofErr w:type="spellEnd"/>
-      <w:r>
-        <w:rPr>
-          <w:rFonts w:ascii="Segoe UI Semilight" w:hAnsi="Segoe UI Semilight" w:cs="Segoe UI Semilight"/>
-          <w:i/>
-          <w:iCs/>
-          <w:sz w:val="24"/>
-          <w:szCs w:val="24"/>
-          <w:lang w:val="es-MX"/>
-        </w:rPr>
-        <w:t>” y luego buscar la pestaña que se abrirá en la barra de Windows y darle “Sí”.</w:t>
+        <w:t>En esta opción te van a dar una opción, hay que escoger el número que corresponda a “All” y luego buscar la pestaña que se abrirá en la barra de Windows y darle “Sí”.</w:t>
       </w:r>
     </w:p>
     <w:p>
@@ -586,47 +337,14 @@
           <w:lang w:val="es-MX"/>
         </w:rPr>
       </w:pPr>
-      <w:proofErr w:type="spellStart"/>
-      <w:proofErr w:type="gramStart"/>
-      <w:r>
-        <w:rPr>
-          <w:rFonts w:ascii="Segoe UI Semilight" w:hAnsi="Segoe UI Semilight" w:cs="Segoe UI Semilight"/>
-          <w:sz w:val="24"/>
-          <w:szCs w:val="24"/>
-          <w:lang w:val="es-MX"/>
-        </w:rPr>
-        <w:t>install.packages</w:t>
-      </w:r>
-      <w:proofErr w:type="spellEnd"/>
-      <w:proofErr w:type="gramEnd"/>
-      <w:r>
-        <w:rPr>
-          <w:rFonts w:ascii="Segoe UI Semilight" w:hAnsi="Segoe UI Semilight" w:cs="Segoe UI Semilight"/>
-          <w:sz w:val="24"/>
-          <w:szCs w:val="24"/>
-          <w:lang w:val="es-MX"/>
-        </w:rPr>
-        <w:t>("</w:t>
-      </w:r>
-      <w:proofErr w:type="spellStart"/>
-      <w:r>
-        <w:rPr>
-          <w:rFonts w:ascii="Segoe UI Semilight" w:hAnsi="Segoe UI Semilight" w:cs="Segoe UI Semilight"/>
-          <w:sz w:val="24"/>
-          <w:szCs w:val="24"/>
-          <w:lang w:val="es-MX"/>
-        </w:rPr>
-        <w:t>openxlsx</w:t>
-      </w:r>
-      <w:proofErr w:type="spellEnd"/>
-      <w:r>
-        <w:rPr>
-          <w:rFonts w:ascii="Segoe UI Semilight" w:hAnsi="Segoe UI Semilight" w:cs="Segoe UI Semilight"/>
-          <w:sz w:val="24"/>
-          <w:szCs w:val="24"/>
-          <w:lang w:val="es-MX"/>
-        </w:rPr>
-        <w:t>")</w:t>
+      <w:r>
+        <w:rPr>
+          <w:rFonts w:ascii="Segoe UI Semilight" w:hAnsi="Segoe UI Semilight" w:cs="Segoe UI Semilight"/>
+          <w:sz w:val="24"/>
+          <w:szCs w:val="24"/>
+          <w:lang w:val="es-MX"/>
+        </w:rPr>
+        <w:t>install.packages("openxlsx")</w:t>
       </w:r>
     </w:p>
     <w:p>
@@ -643,47 +361,14 @@
           <w:lang w:val="es-MX"/>
         </w:rPr>
       </w:pPr>
-      <w:proofErr w:type="spellStart"/>
-      <w:proofErr w:type="gramStart"/>
-      <w:r>
-        <w:rPr>
-          <w:rFonts w:ascii="Segoe UI Semilight" w:hAnsi="Segoe UI Semilight" w:cs="Segoe UI Semilight"/>
-          <w:sz w:val="24"/>
-          <w:szCs w:val="24"/>
-          <w:lang w:val="es-MX"/>
-        </w:rPr>
-        <w:t>install.packages</w:t>
-      </w:r>
-      <w:proofErr w:type="spellEnd"/>
-      <w:proofErr w:type="gramEnd"/>
-      <w:r>
-        <w:rPr>
-          <w:rFonts w:ascii="Segoe UI Semilight" w:hAnsi="Segoe UI Semilight" w:cs="Segoe UI Semilight"/>
-          <w:sz w:val="24"/>
-          <w:szCs w:val="24"/>
-          <w:lang w:val="es-MX"/>
-        </w:rPr>
-        <w:t>("</w:t>
-      </w:r>
-      <w:proofErr w:type="spellStart"/>
-      <w:r>
-        <w:rPr>
-          <w:rFonts w:ascii="Segoe UI Semilight" w:hAnsi="Segoe UI Semilight" w:cs="Segoe UI Semilight"/>
-          <w:sz w:val="24"/>
-          <w:szCs w:val="24"/>
-          <w:lang w:val="es-MX"/>
-        </w:rPr>
-        <w:t>packcircles</w:t>
-      </w:r>
-      <w:proofErr w:type="spellEnd"/>
-      <w:r>
-        <w:rPr>
-          <w:rFonts w:ascii="Segoe UI Semilight" w:hAnsi="Segoe UI Semilight" w:cs="Segoe UI Semilight"/>
-          <w:sz w:val="24"/>
-          <w:szCs w:val="24"/>
-          <w:lang w:val="es-MX"/>
-        </w:rPr>
-        <w:t>")</w:t>
+      <w:r>
+        <w:rPr>
+          <w:rFonts w:ascii="Segoe UI Semilight" w:hAnsi="Segoe UI Semilight" w:cs="Segoe UI Semilight"/>
+          <w:sz w:val="24"/>
+          <w:szCs w:val="24"/>
+          <w:lang w:val="es-MX"/>
+        </w:rPr>
+        <w:t>install.packages("packcircles")</w:t>
       </w:r>
     </w:p>
     <w:p>
@@ -700,27 +385,14 @@
           <w:lang w:val="es-MX"/>
         </w:rPr>
       </w:pPr>
-      <w:proofErr w:type="spellStart"/>
-      <w:proofErr w:type="gramStart"/>
-      <w:r>
-        <w:rPr>
-          <w:rFonts w:ascii="Segoe UI Semilight" w:hAnsi="Segoe UI Semilight" w:cs="Segoe UI Semilight"/>
-          <w:sz w:val="24"/>
-          <w:szCs w:val="24"/>
-          <w:lang w:val="es-MX"/>
-        </w:rPr>
-        <w:t>install.packages</w:t>
-      </w:r>
-      <w:proofErr w:type="spellEnd"/>
-      <w:proofErr w:type="gramEnd"/>
-      <w:r>
-        <w:rPr>
-          <w:rFonts w:ascii="Segoe UI Semilight" w:hAnsi="Segoe UI Semilight" w:cs="Segoe UI Semilight"/>
-          <w:sz w:val="24"/>
-          <w:szCs w:val="24"/>
-          <w:lang w:val="es-MX"/>
-        </w:rPr>
-        <w:t>("ggplot2")</w:t>
+      <w:r>
+        <w:rPr>
+          <w:rFonts w:ascii="Segoe UI Semilight" w:hAnsi="Segoe UI Semilight" w:cs="Segoe UI Semilight"/>
+          <w:sz w:val="24"/>
+          <w:szCs w:val="24"/>
+          <w:lang w:val="es-MX"/>
+        </w:rPr>
+        <w:t>install.packages("ggplot2")</w:t>
       </w:r>
     </w:p>
     <w:p>
@@ -737,29 +409,15 @@
           <w:lang w:val="es-MX"/>
         </w:rPr>
       </w:pPr>
-      <w:proofErr w:type="spellStart"/>
-      <w:proofErr w:type="gramStart"/>
-      <w:r>
-        <w:rPr>
-          <w:rFonts w:ascii="Segoe UI Semilight" w:hAnsi="Segoe UI Semilight" w:cs="Segoe UI Semilight"/>
-          <w:sz w:val="24"/>
-          <w:szCs w:val="24"/>
-          <w:lang w:val="es-MX"/>
-        </w:rPr>
-        <w:t>install.packages</w:t>
-      </w:r>
-      <w:proofErr w:type="spellEnd"/>
-      <w:proofErr w:type="gramEnd"/>
-      <w:r>
-        <w:rPr>
-          <w:rFonts w:ascii="Segoe UI Semilight" w:hAnsi="Segoe UI Semilight" w:cs="Segoe UI Semilight"/>
-          <w:sz w:val="24"/>
-          <w:szCs w:val="24"/>
-          <w:lang w:val="es-MX"/>
-        </w:rPr>
-        <w:t>("</w:t>
-      </w:r>
-      <w:proofErr w:type="spellStart"/>
+      <w:r>
+        <w:rPr>
+          <w:rFonts w:ascii="Segoe UI Semilight" w:hAnsi="Segoe UI Semilight" w:cs="Segoe UI Semilight"/>
+          <w:sz w:val="24"/>
+          <w:szCs w:val="24"/>
+          <w:lang w:val="es-MX"/>
+        </w:rPr>
+        <w:t>install.packages("</w:t>
+      </w:r>
       <w:r>
         <w:rPr>
           <w:rFonts w:ascii="Segoe UI Semilight" w:hAnsi="Segoe UI Semilight" w:cs="Segoe UI Semilight"/>
@@ -769,7 +427,6 @@
         </w:rPr>
         <w:t>foreign</w:t>
       </w:r>
-      <w:proofErr w:type="spellEnd"/>
       <w:r>
         <w:rPr>
           <w:rFonts w:ascii="Segoe UI Semilight" w:hAnsi="Segoe UI Semilight" w:cs="Segoe UI Semilight"/>
@@ -791,6 +448,7 @@
       </w:pPr>
       <w:r>
         <w:rPr>
+          <w:noProof/>
           <w:lang w:val="es-MX"/>
         </w:rPr>
         <w:drawing>
@@ -855,47 +513,7 @@
           <w:szCs w:val="24"/>
           <w:lang w:val="es-MX"/>
         </w:rPr>
-        <w:t xml:space="preserve">Fig. 1. </w:t>
-      </w:r>
-      <w:proofErr w:type="spellStart"/>
-      <w:r>
-        <w:rPr>
-          <w:rFonts w:ascii="Segoe UI Semilight" w:hAnsi="Segoe UI Semilight" w:cs="Segoe UI Semilight"/>
-          <w:sz w:val="24"/>
-          <w:szCs w:val="24"/>
-          <w:lang w:val="es-MX"/>
-        </w:rPr>
-        <w:t>RStudio</w:t>
-      </w:r>
-      <w:proofErr w:type="spellEnd"/>
-      <w:r>
-        <w:rPr>
-          <w:rFonts w:ascii="Segoe UI Semilight" w:hAnsi="Segoe UI Semilight" w:cs="Segoe UI Semilight"/>
-          <w:sz w:val="24"/>
-          <w:szCs w:val="24"/>
-          <w:lang w:val="es-MX"/>
-        </w:rPr>
-        <w:t xml:space="preserve"> (en rojo “</w:t>
-      </w:r>
-      <w:proofErr w:type="spellStart"/>
-      <w:r>
-        <w:rPr>
-          <w:rFonts w:ascii="Segoe UI Semilight" w:hAnsi="Segoe UI Semilight" w:cs="Segoe UI Semilight"/>
-          <w:sz w:val="24"/>
-          <w:szCs w:val="24"/>
-          <w:lang w:val="es-MX"/>
-        </w:rPr>
-        <w:t>Console</w:t>
-      </w:r>
-      <w:proofErr w:type="spellEnd"/>
-      <w:r>
-        <w:rPr>
-          <w:rFonts w:ascii="Segoe UI Semilight" w:hAnsi="Segoe UI Semilight" w:cs="Segoe UI Semilight"/>
-          <w:sz w:val="24"/>
-          <w:szCs w:val="24"/>
-          <w:lang w:val="es-MX"/>
-        </w:rPr>
-        <w:t>”).</w:t>
+        <w:t>Fig. 1. RStudio (en rojo “Console”).</w:t>
       </w:r>
     </w:p>
     <w:sectPr>

</xml_diff>